<commit_message>
Fixed documentation for Part 3
</commit_message>
<xml_diff>
--- a/Code Documentation for Program 4.docx
+++ b/Code Documentation for Program 4.docx
@@ -8,8 +8,8 @@
         <w:rPr>
           <w:rFonts w:ascii="Times New Roman" w:hAnsi="Times New Roman" w:cs="Times New Roman"/>
           <w:b/>
-          <w:sz w:val="34"/>
-          <w:szCs w:val="34"/>
+          <w:sz w:val="30"/>
+          <w:szCs w:val="30"/>
           <w:u w:val="single"/>
         </w:rPr>
       </w:pPr>
@@ -17,8 +17,8 @@
         <w:rPr>
           <w:rFonts w:ascii="Times New Roman" w:hAnsi="Times New Roman" w:cs="Times New Roman"/>
           <w:b/>
-          <w:sz w:val="34"/>
-          <w:szCs w:val="34"/>
+          <w:sz w:val="30"/>
+          <w:szCs w:val="30"/>
           <w:u w:val="single"/>
         </w:rPr>
         <w:t>Code Documentation:</w:t>
@@ -241,6 +241,7 @@
       <w:r>
         <w:rPr>
           <w:rFonts w:ascii="Times New Roman" w:hAnsi="Times New Roman" w:cs="Times New Roman"/>
+          <w:b/>
           <w:sz w:val="24"/>
           <w:szCs w:val="24"/>
         </w:rPr>
@@ -250,10 +251,19 @@
       <w:r>
         <w:rPr>
           <w:rFonts w:ascii="Times New Roman" w:hAnsi="Times New Roman" w:cs="Times New Roman"/>
-          <w:sz w:val="24"/>
-          <w:szCs w:val="24"/>
-        </w:rPr>
-        <w:t xml:space="preserve"> displays matrices as a color image</w:t>
+          <w:b/>
+          <w:sz w:val="24"/>
+          <w:szCs w:val="24"/>
+        </w:rPr>
+        <w:t xml:space="preserve"> </w:t>
+      </w:r>
+      <w:r>
+        <w:rPr>
+          <w:rFonts w:ascii="Times New Roman" w:hAnsi="Times New Roman" w:cs="Times New Roman"/>
+          <w:sz w:val="24"/>
+          <w:szCs w:val="24"/>
+        </w:rPr>
+        <w:t>displays matrices as a color image</w:t>
       </w:r>
       <w:r>
         <w:rPr>
@@ -262,9 +272,48 @@
           <w:szCs w:val="24"/>
         </w:rPr>
         <w:t>.</w:t>
+      </w:r>
+    </w:p>
+    <w:p>
+      <w:pPr>
+        <w:pStyle w:val="ListParagraph"/>
+        <w:numPr>
+          <w:ilvl w:val="0"/>
+          <w:numId w:val="3"/>
+        </w:numPr>
+        <w:rPr>
+          <w:rFonts w:ascii="Times New Roman" w:hAnsi="Times New Roman" w:cs="Times New Roman"/>
+          <w:sz w:val="24"/>
+          <w:szCs w:val="24"/>
+        </w:rPr>
+      </w:pPr>
+      <w:r>
+        <w:rPr>
+          <w:rFonts w:ascii="Times New Roman" w:hAnsi="Times New Roman" w:cs="Times New Roman"/>
+          <w:sz w:val="24"/>
+          <w:szCs w:val="24"/>
+        </w:rPr>
+        <w:t xml:space="preserve">We then </w:t>
       </w:r>
       <w:bookmarkStart w:id="0" w:name="_GoBack"/>
       <w:bookmarkEnd w:id="0"/>
+      <w:r>
+        <w:rPr>
+          <w:rFonts w:ascii="Times New Roman" w:hAnsi="Times New Roman" w:cs="Times New Roman"/>
+          <w:sz w:val="24"/>
+          <w:szCs w:val="24"/>
+        </w:rPr>
+        <w:t xml:space="preserve">set the colormap to gray using </w:t>
+      </w:r>
+      <w:r>
+        <w:rPr>
+          <w:rFonts w:ascii="Times New Roman" w:hAnsi="Times New Roman" w:cs="Times New Roman"/>
+          <w:b/>
+          <w:sz w:val="24"/>
+          <w:szCs w:val="24"/>
+        </w:rPr>
+        <w:t>colormap</w:t>
+      </w:r>
     </w:p>
     <w:p>
       <w:pPr>
@@ -285,8 +334,119 @@
           <w:sz w:val="24"/>
           <w:szCs w:val="24"/>
         </w:rPr>
-        <w:t xml:space="preserve">We then set the colormap to gray using </w:t>
-      </w:r>
+        <w:t>Then we created our standard face triangle</w:t>
+      </w:r>
+      <w:r>
+        <w:rPr>
+          <w:rFonts w:ascii="Times New Roman" w:hAnsi="Times New Roman" w:cs="Times New Roman"/>
+          <w:sz w:val="24"/>
+          <w:szCs w:val="24"/>
+        </w:rPr>
+        <w:t xml:space="preserve"> matrix with</w:t>
+      </w:r>
+      <w:r>
+        <w:rPr>
+          <w:rFonts w:ascii="Times New Roman" w:hAnsi="Times New Roman" w:cs="Times New Roman"/>
+          <w:sz w:val="24"/>
+          <w:szCs w:val="24"/>
+        </w:rPr>
+        <w:t xml:space="preserve"> three different variables: x, y, z</w:t>
+      </w:r>
+    </w:p>
+    <w:p>
+      <w:pPr>
+        <w:pStyle w:val="ListParagraph"/>
+        <w:numPr>
+          <w:ilvl w:val="0"/>
+          <w:numId w:val="3"/>
+        </w:numPr>
+        <w:rPr>
+          <w:rFonts w:ascii="Times New Roman" w:hAnsi="Times New Roman" w:cs="Times New Roman"/>
+          <w:sz w:val="24"/>
+          <w:szCs w:val="24"/>
+        </w:rPr>
+      </w:pPr>
+      <w:r>
+        <w:rPr>
+          <w:rFonts w:ascii="Times New Roman" w:hAnsi="Times New Roman" w:cs="Times New Roman"/>
+          <w:sz w:val="24"/>
+          <w:szCs w:val="24"/>
+        </w:rPr>
+        <w:t xml:space="preserve">We then put these into one standard face matrix: </w:t>
+      </w:r>
+      <w:proofErr w:type="spellStart"/>
+      <w:r>
+        <w:rPr>
+          <w:rFonts w:ascii="Times New Roman" w:hAnsi="Times New Roman" w:cs="Times New Roman"/>
+          <w:sz w:val="24"/>
+          <w:szCs w:val="24"/>
+        </w:rPr>
+        <w:t>stdface</w:t>
+      </w:r>
+      <w:proofErr w:type="spellEnd"/>
+    </w:p>
+    <w:p>
+      <w:pPr>
+        <w:pStyle w:val="ListParagraph"/>
+        <w:numPr>
+          <w:ilvl w:val="0"/>
+          <w:numId w:val="3"/>
+        </w:numPr>
+        <w:rPr>
+          <w:rFonts w:ascii="Times New Roman" w:hAnsi="Times New Roman" w:cs="Times New Roman"/>
+          <w:sz w:val="24"/>
+          <w:szCs w:val="24"/>
+        </w:rPr>
+      </w:pPr>
+      <w:r>
+        <w:rPr>
+          <w:rFonts w:ascii="Times New Roman" w:hAnsi="Times New Roman" w:cs="Times New Roman"/>
+          <w:sz w:val="24"/>
+          <w:szCs w:val="24"/>
+        </w:rPr>
+        <w:t xml:space="preserve">Next we perform ten transformations for ten images using the information from the </w:t>
+      </w:r>
+      <w:proofErr w:type="spellStart"/>
+      <w:r>
+        <w:rPr>
+          <w:rFonts w:ascii="Times New Roman" w:hAnsi="Times New Roman" w:cs="Times New Roman"/>
+          <w:sz w:val="24"/>
+          <w:szCs w:val="24"/>
+        </w:rPr>
+        <w:t>muct</w:t>
+      </w:r>
+      <w:proofErr w:type="spellEnd"/>
+      <w:r>
+        <w:rPr>
+          <w:rFonts w:ascii="Times New Roman" w:hAnsi="Times New Roman" w:cs="Times New Roman"/>
+          <w:sz w:val="24"/>
+          <w:szCs w:val="24"/>
+        </w:rPr>
+        <w:t xml:space="preserve"> files. We do this by multiplying the standard face matrix by the inverse of the image matrix. </w:t>
+      </w:r>
+    </w:p>
+    <w:p>
+      <w:pPr>
+        <w:pStyle w:val="ListParagraph"/>
+        <w:numPr>
+          <w:ilvl w:val="0"/>
+          <w:numId w:val="3"/>
+        </w:numPr>
+        <w:rPr>
+          <w:rFonts w:ascii="Times New Roman" w:hAnsi="Times New Roman" w:cs="Times New Roman"/>
+          <w:sz w:val="24"/>
+          <w:szCs w:val="24"/>
+        </w:rPr>
+      </w:pPr>
+      <w:r>
+        <w:rPr>
+          <w:rFonts w:ascii="Times New Roman" w:hAnsi="Times New Roman" w:cs="Times New Roman"/>
+          <w:sz w:val="24"/>
+          <w:szCs w:val="24"/>
+        </w:rPr>
+        <w:t xml:space="preserve">We then set new variables for each image and using </w:t>
+      </w:r>
+      <w:proofErr w:type="spellStart"/>
       <w:r>
         <w:rPr>
           <w:rFonts w:ascii="Times New Roman" w:hAnsi="Times New Roman" w:cs="Times New Roman"/>
@@ -294,7 +454,16 @@
           <w:sz w:val="24"/>
           <w:szCs w:val="24"/>
         </w:rPr>
-        <w:t>colormap</w:t>
+        <w:t>imwarp</w:t>
+      </w:r>
+      <w:proofErr w:type="spellEnd"/>
+      <w:r>
+        <w:rPr>
+          <w:rFonts w:ascii="Times New Roman" w:hAnsi="Times New Roman" w:cs="Times New Roman"/>
+          <w:sz w:val="24"/>
+          <w:szCs w:val="24"/>
+        </w:rPr>
+        <w:t xml:space="preserve"> to warp the images to the standard matrix we created.</w:t>
       </w:r>
     </w:p>
     <w:p>
@@ -316,23 +485,26 @@
           <w:sz w:val="24"/>
           <w:szCs w:val="24"/>
         </w:rPr>
-        <w:t>Then we created our standard face triangle</w:t>
-      </w:r>
-      <w:r>
-        <w:rPr>
-          <w:rFonts w:ascii="Times New Roman" w:hAnsi="Times New Roman" w:cs="Times New Roman"/>
-          <w:sz w:val="24"/>
-          <w:szCs w:val="24"/>
-        </w:rPr>
-        <w:t xml:space="preserve"> matrix with</w:t>
-      </w:r>
-      <w:r>
-        <w:rPr>
-          <w:rFonts w:ascii="Times New Roman" w:hAnsi="Times New Roman" w:cs="Times New Roman"/>
-          <w:sz w:val="24"/>
-          <w:szCs w:val="24"/>
-        </w:rPr>
-        <w:t xml:space="preserve"> three different variables: x, y, z</w:t>
+        <w:t xml:space="preserve">We use </w:t>
+      </w:r>
+      <w:proofErr w:type="spellStart"/>
+      <w:r>
+        <w:rPr>
+          <w:rFonts w:ascii="Times New Roman" w:hAnsi="Times New Roman" w:cs="Times New Roman"/>
+          <w:b/>
+          <w:sz w:val="24"/>
+          <w:szCs w:val="24"/>
+        </w:rPr>
+        <w:t>imshow</w:t>
+      </w:r>
+      <w:proofErr w:type="spellEnd"/>
+      <w:r>
+        <w:rPr>
+          <w:rFonts w:ascii="Times New Roman" w:hAnsi="Times New Roman" w:cs="Times New Roman"/>
+          <w:sz w:val="24"/>
+          <w:szCs w:val="24"/>
+        </w:rPr>
+        <w:t xml:space="preserve"> next to print out the ten images that we transformed.</w:t>
       </w:r>
     </w:p>
     <w:p>
@@ -354,12 +526,208 @@
           <w:sz w:val="24"/>
           <w:szCs w:val="24"/>
         </w:rPr>
-        <w:t xml:space="preserve">We then put these into one standard face matrix: </w:t>
+        <w:t xml:space="preserve">Lastly we close the file by using </w:t>
       </w:r>
       <w:proofErr w:type="spellStart"/>
       <w:r>
         <w:rPr>
           <w:rFonts w:ascii="Times New Roman" w:hAnsi="Times New Roman" w:cs="Times New Roman"/>
+          <w:b/>
+          <w:sz w:val="24"/>
+          <w:szCs w:val="24"/>
+        </w:rPr>
+        <w:t>fclose</w:t>
+      </w:r>
+      <w:proofErr w:type="spellEnd"/>
+      <w:r>
+        <w:rPr>
+          <w:rFonts w:ascii="Times New Roman" w:hAnsi="Times New Roman" w:cs="Times New Roman"/>
+          <w:sz w:val="24"/>
+          <w:szCs w:val="24"/>
+        </w:rPr>
+        <w:t>.</w:t>
+      </w:r>
+    </w:p>
+    <w:p>
+      <w:pPr>
+        <w:rPr>
+          <w:rFonts w:ascii="Times New Roman" w:hAnsi="Times New Roman" w:cs="Times New Roman"/>
+          <w:sz w:val="24"/>
+          <w:szCs w:val="24"/>
+        </w:rPr>
+      </w:pPr>
+    </w:p>
+    <w:p>
+      <w:pPr>
+        <w:rPr>
+          <w:rFonts w:ascii="Times New Roman" w:hAnsi="Times New Roman" w:cs="Times New Roman"/>
+          <w:sz w:val="24"/>
+          <w:szCs w:val="24"/>
+          <w:u w:val="single"/>
+        </w:rPr>
+      </w:pPr>
+      <w:r>
+        <w:rPr>
+          <w:rFonts w:ascii="Times New Roman" w:hAnsi="Times New Roman" w:cs="Times New Roman"/>
+          <w:sz w:val="24"/>
+          <w:szCs w:val="24"/>
+          <w:u w:val="single"/>
+        </w:rPr>
+        <w:t>Part 2: Least-Squares Alignment</w:t>
+      </w:r>
+    </w:p>
+    <w:p>
+      <w:pPr>
+        <w:pStyle w:val="ListParagraph"/>
+        <w:numPr>
+          <w:ilvl w:val="0"/>
+          <w:numId w:val="4"/>
+        </w:numPr>
+        <w:rPr>
+          <w:rFonts w:ascii="Times New Roman" w:hAnsi="Times New Roman" w:cs="Times New Roman"/>
+          <w:sz w:val="24"/>
+          <w:szCs w:val="24"/>
+        </w:rPr>
+      </w:pPr>
+      <w:r>
+        <w:rPr>
+          <w:rFonts w:ascii="Times New Roman" w:hAnsi="Times New Roman" w:cs="Times New Roman"/>
+          <w:sz w:val="24"/>
+          <w:szCs w:val="24"/>
+        </w:rPr>
+        <w:t xml:space="preserve">First we set a variable to the name of the file we are going to read: </w:t>
+      </w:r>
+      <w:proofErr w:type="spellStart"/>
+      <w:r>
+        <w:rPr>
+          <w:rFonts w:ascii="Times New Roman" w:hAnsi="Times New Roman" w:cs="Times New Roman"/>
+          <w:sz w:val="24"/>
+          <w:szCs w:val="24"/>
+        </w:rPr>
+        <w:t>file_name</w:t>
+      </w:r>
+      <w:proofErr w:type="spellEnd"/>
+    </w:p>
+    <w:p>
+      <w:pPr>
+        <w:pStyle w:val="ListParagraph"/>
+        <w:numPr>
+          <w:ilvl w:val="0"/>
+          <w:numId w:val="4"/>
+        </w:numPr>
+        <w:rPr>
+          <w:rFonts w:ascii="Times New Roman" w:hAnsi="Times New Roman" w:cs="Times New Roman"/>
+          <w:sz w:val="24"/>
+          <w:szCs w:val="24"/>
+        </w:rPr>
+      </w:pPr>
+      <w:r>
+        <w:rPr>
+          <w:rFonts w:ascii="Times New Roman" w:hAnsi="Times New Roman" w:cs="Times New Roman"/>
+          <w:sz w:val="24"/>
+          <w:szCs w:val="24"/>
+        </w:rPr>
+        <w:t xml:space="preserve">Then we open and read the file using </w:t>
+      </w:r>
+      <w:r>
+        <w:rPr>
+          <w:rFonts w:ascii="Times New Roman" w:hAnsi="Times New Roman" w:cs="Times New Roman"/>
+          <w:b/>
+          <w:sz w:val="24"/>
+          <w:szCs w:val="24"/>
+        </w:rPr>
+        <w:t>fopen</w:t>
+      </w:r>
+    </w:p>
+    <w:p>
+      <w:pPr>
+        <w:pStyle w:val="ListParagraph"/>
+        <w:numPr>
+          <w:ilvl w:val="0"/>
+          <w:numId w:val="4"/>
+        </w:numPr>
+        <w:rPr>
+          <w:rFonts w:ascii="Times New Roman" w:hAnsi="Times New Roman" w:cs="Times New Roman"/>
+          <w:sz w:val="24"/>
+          <w:szCs w:val="24"/>
+        </w:rPr>
+      </w:pPr>
+      <w:r>
+        <w:rPr>
+          <w:rFonts w:ascii="Times New Roman" w:hAnsi="Times New Roman" w:cs="Times New Roman"/>
+          <w:sz w:val="24"/>
+          <w:szCs w:val="24"/>
+        </w:rPr>
+        <w:t>Next we read in the landmarks file using</w:t>
+      </w:r>
+      <w:r>
+        <w:rPr>
+          <w:rFonts w:ascii="Times New Roman" w:hAnsi="Times New Roman" w:cs="Times New Roman"/>
+          <w:b/>
+          <w:sz w:val="24"/>
+          <w:szCs w:val="24"/>
+        </w:rPr>
+        <w:t xml:space="preserve"> </w:t>
+      </w:r>
+      <w:proofErr w:type="spellStart"/>
+      <w:r>
+        <w:rPr>
+          <w:rFonts w:ascii="Times New Roman" w:hAnsi="Times New Roman" w:cs="Times New Roman"/>
+          <w:b/>
+          <w:sz w:val="24"/>
+          <w:szCs w:val="24"/>
+        </w:rPr>
+        <w:t>dlmread</w:t>
+      </w:r>
+      <w:proofErr w:type="spellEnd"/>
+    </w:p>
+    <w:p>
+      <w:pPr>
+        <w:pStyle w:val="ListParagraph"/>
+        <w:numPr>
+          <w:ilvl w:val="0"/>
+          <w:numId w:val="4"/>
+        </w:numPr>
+        <w:rPr>
+          <w:rFonts w:ascii="Times New Roman" w:hAnsi="Times New Roman" w:cs="Times New Roman"/>
+          <w:sz w:val="24"/>
+          <w:szCs w:val="24"/>
+        </w:rPr>
+      </w:pPr>
+      <w:r>
+        <w:rPr>
+          <w:rFonts w:ascii="Times New Roman" w:hAnsi="Times New Roman" w:cs="Times New Roman"/>
+          <w:sz w:val="24"/>
+          <w:szCs w:val="24"/>
+        </w:rPr>
+        <w:t>Then we created our standard matrix with two different variables: x, y</w:t>
+      </w:r>
+    </w:p>
+    <w:p>
+      <w:pPr>
+        <w:pStyle w:val="ListParagraph"/>
+        <w:numPr>
+          <w:ilvl w:val="0"/>
+          <w:numId w:val="4"/>
+        </w:numPr>
+        <w:rPr>
+          <w:rFonts w:ascii="Times New Roman" w:hAnsi="Times New Roman" w:cs="Times New Roman"/>
+          <w:sz w:val="24"/>
+          <w:szCs w:val="24"/>
+        </w:rPr>
+      </w:pPr>
+      <w:r>
+        <w:rPr>
+          <w:rFonts w:ascii="Times New Roman" w:hAnsi="Times New Roman" w:cs="Times New Roman"/>
+          <w:sz w:val="24"/>
+          <w:szCs w:val="24"/>
+        </w:rPr>
+        <w:t xml:space="preserve">We then put these into one standard matrix: </w:t>
+      </w:r>
+      <w:proofErr w:type="spellStart"/>
+      <w:r>
+        <w:rPr>
+          <w:rFonts w:ascii="Times New Roman" w:hAnsi="Times New Roman" w:cs="Times New Roman"/>
           <w:sz w:val="24"/>
           <w:szCs w:val="24"/>
         </w:rPr>
@@ -372,21 +740,21 @@
         <w:pStyle w:val="ListParagraph"/>
         <w:numPr>
           <w:ilvl w:val="0"/>
-          <w:numId w:val="3"/>
-        </w:numPr>
-        <w:rPr>
-          <w:rFonts w:ascii="Times New Roman" w:hAnsi="Times New Roman" w:cs="Times New Roman"/>
-          <w:sz w:val="24"/>
-          <w:szCs w:val="24"/>
-        </w:rPr>
-      </w:pPr>
-      <w:r>
-        <w:rPr>
-          <w:rFonts w:ascii="Times New Roman" w:hAnsi="Times New Roman" w:cs="Times New Roman"/>
-          <w:sz w:val="24"/>
-          <w:szCs w:val="24"/>
-        </w:rPr>
-        <w:t xml:space="preserve">Next we perform ten transformations for ten images using the information from the </w:t>
+          <w:numId w:val="4"/>
+        </w:numPr>
+        <w:rPr>
+          <w:rFonts w:ascii="Times New Roman" w:hAnsi="Times New Roman" w:cs="Times New Roman"/>
+          <w:sz w:val="24"/>
+          <w:szCs w:val="24"/>
+        </w:rPr>
+      </w:pPr>
+      <w:r>
+        <w:rPr>
+          <w:rFonts w:ascii="Times New Roman" w:hAnsi="Times New Roman" w:cs="Times New Roman"/>
+          <w:sz w:val="24"/>
+          <w:szCs w:val="24"/>
+        </w:rPr>
+        <w:t xml:space="preserve">Next we formed the ten matrices for ten different images. We got the values from the </w:t>
       </w:r>
       <w:proofErr w:type="spellStart"/>
       <w:r>
@@ -404,31 +772,118 @@
           <w:sz w:val="24"/>
           <w:szCs w:val="24"/>
         </w:rPr>
-        <w:t xml:space="preserve"> files. We do this by multiplying the standard face matrix by the inverse of the image matrix. </w:t>
-      </w:r>
-    </w:p>
-    <w:p>
-      <w:pPr>
-        <w:pStyle w:val="ListParagraph"/>
-        <w:numPr>
-          <w:ilvl w:val="0"/>
-          <w:numId w:val="3"/>
-        </w:numPr>
-        <w:rPr>
-          <w:rFonts w:ascii="Times New Roman" w:hAnsi="Times New Roman" w:cs="Times New Roman"/>
-          <w:sz w:val="24"/>
-          <w:szCs w:val="24"/>
-        </w:rPr>
-      </w:pPr>
-      <w:r>
-        <w:rPr>
-          <w:rFonts w:ascii="Times New Roman" w:hAnsi="Times New Roman" w:cs="Times New Roman"/>
-          <w:sz w:val="24"/>
-          <w:szCs w:val="24"/>
-        </w:rPr>
-        <w:t xml:space="preserve">We then set new variables for each image and using </w:t>
+        <w:t xml:space="preserve"> page. We chose 10 different landmarks to use.</w:t>
+      </w:r>
+    </w:p>
+    <w:p>
+      <w:pPr>
+        <w:pStyle w:val="ListParagraph"/>
+        <w:numPr>
+          <w:ilvl w:val="0"/>
+          <w:numId w:val="4"/>
+        </w:numPr>
+        <w:rPr>
+          <w:rFonts w:ascii="Times New Roman" w:hAnsi="Times New Roman" w:cs="Times New Roman"/>
+          <w:sz w:val="24"/>
+          <w:szCs w:val="24"/>
+        </w:rPr>
+      </w:pPr>
+      <w:r>
+        <w:rPr>
+          <w:rFonts w:ascii="Times New Roman" w:hAnsi="Times New Roman" w:cs="Times New Roman"/>
+          <w:sz w:val="24"/>
+          <w:szCs w:val="24"/>
+        </w:rPr>
+        <w:t xml:space="preserve">We then solve for the unknown U in order to get the least squares solution. </w:t>
+      </w:r>
+    </w:p>
+    <w:p>
+      <w:pPr>
+        <w:rPr>
+          <w:rFonts w:ascii="Times New Roman" w:hAnsi="Times New Roman" w:cs="Times New Roman"/>
+          <w:sz w:val="24"/>
+          <w:szCs w:val="24"/>
+        </w:rPr>
+      </w:pPr>
+    </w:p>
+    <w:p>
+      <w:pPr>
+        <w:rPr>
+          <w:rFonts w:ascii="Times New Roman" w:hAnsi="Times New Roman" w:cs="Times New Roman"/>
+          <w:sz w:val="24"/>
+          <w:szCs w:val="24"/>
+          <w:u w:val="single"/>
+        </w:rPr>
+      </w:pPr>
+      <w:r>
+        <w:rPr>
+          <w:rFonts w:ascii="Times New Roman" w:hAnsi="Times New Roman" w:cs="Times New Roman"/>
+          <w:sz w:val="24"/>
+          <w:szCs w:val="24"/>
+          <w:u w:val="single"/>
+        </w:rPr>
+        <w:t>Part 3: Full alignment Morph</w:t>
+      </w:r>
+    </w:p>
+    <w:p>
+      <w:pPr>
+        <w:pStyle w:val="ListParagraph"/>
+        <w:numPr>
+          <w:ilvl w:val="0"/>
+          <w:numId w:val="5"/>
+        </w:numPr>
+        <w:rPr>
+          <w:rFonts w:ascii="Times New Roman" w:hAnsi="Times New Roman" w:cs="Times New Roman"/>
+          <w:sz w:val="24"/>
+          <w:szCs w:val="24"/>
+        </w:rPr>
+      </w:pPr>
+      <w:r>
+        <w:rPr>
+          <w:rFonts w:ascii="Times New Roman" w:hAnsi="Times New Roman" w:cs="Times New Roman"/>
+          <w:sz w:val="24"/>
+          <w:szCs w:val="24"/>
+        </w:rPr>
+        <w:t xml:space="preserve">First we defined a triangulation in the variables: </w:t>
       </w:r>
       <w:proofErr w:type="spellStart"/>
+      <w:proofErr w:type="gramStart"/>
+      <w:r>
+        <w:rPr>
+          <w:rFonts w:ascii="Times New Roman" w:hAnsi="Times New Roman" w:cs="Times New Roman"/>
+          <w:sz w:val="24"/>
+          <w:szCs w:val="24"/>
+        </w:rPr>
+        <w:t>x,y</w:t>
+      </w:r>
+      <w:proofErr w:type="spellEnd"/>
+      <w:proofErr w:type="gramEnd"/>
+    </w:p>
+    <w:p>
+      <w:pPr>
+        <w:pStyle w:val="ListParagraph"/>
+        <w:numPr>
+          <w:ilvl w:val="0"/>
+          <w:numId w:val="5"/>
+        </w:numPr>
+        <w:rPr>
+          <w:rFonts w:ascii="Times New Roman" w:hAnsi="Times New Roman" w:cs="Times New Roman"/>
+        </w:rPr>
+      </w:pPr>
+      <w:r>
+        <w:rPr>
+          <w:rFonts w:ascii="Times New Roman" w:hAnsi="Times New Roman" w:cs="Times New Roman"/>
+          <w:sz w:val="24"/>
+          <w:szCs w:val="24"/>
+        </w:rPr>
+        <w:t>Then we used the</w:t>
+      </w:r>
+      <w:r>
+        <w:rPr>
+          <w:rFonts w:ascii="Times New Roman" w:hAnsi="Times New Roman" w:cs="Times New Roman"/>
+        </w:rPr>
+        <w:t xml:space="preserve"> </w:t>
+      </w:r>
       <w:r>
         <w:rPr>
           <w:rFonts w:ascii="Times New Roman" w:hAnsi="Times New Roman" w:cs="Times New Roman"/>
@@ -436,7 +891,45 @@
           <w:sz w:val="24"/>
           <w:szCs w:val="24"/>
         </w:rPr>
-        <w:t>imwarp</w:t>
+        <w:t xml:space="preserve">Delaunay </w:t>
+      </w:r>
+      <w:r>
+        <w:rPr>
+          <w:rFonts w:ascii="Times New Roman" w:hAnsi="Times New Roman" w:cs="Times New Roman"/>
+          <w:sz w:val="24"/>
+          <w:szCs w:val="24"/>
+        </w:rPr>
+        <w:t>function to get the triangle.</w:t>
+      </w:r>
+    </w:p>
+    <w:p>
+      <w:pPr>
+        <w:pStyle w:val="ListParagraph"/>
+        <w:numPr>
+          <w:ilvl w:val="0"/>
+          <w:numId w:val="5"/>
+        </w:numPr>
+        <w:rPr>
+          <w:rFonts w:ascii="Times New Roman" w:hAnsi="Times New Roman" w:cs="Times New Roman"/>
+        </w:rPr>
+      </w:pPr>
+      <w:r>
+        <w:rPr>
+          <w:rFonts w:ascii="Times New Roman" w:hAnsi="Times New Roman" w:cs="Times New Roman"/>
+          <w:sz w:val="24"/>
+          <w:szCs w:val="24"/>
+        </w:rPr>
+        <w:t xml:space="preserve">We then plot the triangular mesh using </w:t>
+      </w:r>
+      <w:proofErr w:type="spellStart"/>
+      <w:r>
+        <w:rPr>
+          <w:rFonts w:ascii="Times New Roman" w:hAnsi="Times New Roman" w:cs="Times New Roman"/>
+          <w:b/>
+          <w:sz w:val="24"/>
+          <w:szCs w:val="24"/>
+        </w:rPr>
+        <w:t>triplot</w:t>
       </w:r>
       <w:proofErr w:type="spellEnd"/>
       <w:r>
@@ -445,29 +938,27 @@
           <w:sz w:val="24"/>
           <w:szCs w:val="24"/>
         </w:rPr>
-        <w:t xml:space="preserve"> to warp the images to the standard matrix we created.</w:t>
-      </w:r>
-    </w:p>
-    <w:p>
-      <w:pPr>
-        <w:pStyle w:val="ListParagraph"/>
-        <w:numPr>
-          <w:ilvl w:val="0"/>
-          <w:numId w:val="3"/>
-        </w:numPr>
-        <w:rPr>
-          <w:rFonts w:ascii="Times New Roman" w:hAnsi="Times New Roman" w:cs="Times New Roman"/>
-          <w:sz w:val="24"/>
-          <w:szCs w:val="24"/>
-        </w:rPr>
-      </w:pPr>
-      <w:r>
-        <w:rPr>
-          <w:rFonts w:ascii="Times New Roman" w:hAnsi="Times New Roman" w:cs="Times New Roman"/>
-          <w:sz w:val="24"/>
-          <w:szCs w:val="24"/>
-        </w:rPr>
-        <w:t xml:space="preserve">We use </w:t>
+        <w:t xml:space="preserve">. </w:t>
+      </w:r>
+    </w:p>
+    <w:p>
+      <w:pPr>
+        <w:pStyle w:val="ListParagraph"/>
+        <w:numPr>
+          <w:ilvl w:val="0"/>
+          <w:numId w:val="5"/>
+        </w:numPr>
+        <w:rPr>
+          <w:rFonts w:ascii="Times New Roman" w:hAnsi="Times New Roman" w:cs="Times New Roman"/>
+        </w:rPr>
+      </w:pPr>
+      <w:r>
+        <w:rPr>
+          <w:rFonts w:ascii="Times New Roman" w:hAnsi="Times New Roman" w:cs="Times New Roman"/>
+          <w:sz w:val="24"/>
+          <w:szCs w:val="24"/>
+        </w:rPr>
+        <w:t xml:space="preserve">Next, we use </w:t>
       </w:r>
       <w:proofErr w:type="spellStart"/>
       <w:r>
@@ -477,7 +968,7 @@
           <w:sz w:val="24"/>
           <w:szCs w:val="24"/>
         </w:rPr>
-        <w:t>imshow</w:t>
+        <w:t>tetramesh</w:t>
       </w:r>
       <w:proofErr w:type="spellEnd"/>
       <w:r>
@@ -486,39 +977,36 @@
           <w:sz w:val="24"/>
           <w:szCs w:val="24"/>
         </w:rPr>
-        <w:t xml:space="preserve"> next to print out the ten images that we transformed.</w:t>
-      </w:r>
-    </w:p>
-    <w:p>
-      <w:pPr>
-        <w:pStyle w:val="ListParagraph"/>
-        <w:numPr>
-          <w:ilvl w:val="0"/>
-          <w:numId w:val="3"/>
-        </w:numPr>
-        <w:rPr>
-          <w:rFonts w:ascii="Times New Roman" w:hAnsi="Times New Roman" w:cs="Times New Roman"/>
-          <w:sz w:val="24"/>
-          <w:szCs w:val="24"/>
-        </w:rPr>
-      </w:pPr>
-      <w:r>
-        <w:rPr>
-          <w:rFonts w:ascii="Times New Roman" w:hAnsi="Times New Roman" w:cs="Times New Roman"/>
-          <w:sz w:val="24"/>
-          <w:szCs w:val="24"/>
-        </w:rPr>
-        <w:t xml:space="preserve">Lastly we close the file by using </w:t>
+        <w:t xml:space="preserve"> to display the tetrahedrons. </w:t>
+      </w:r>
+    </w:p>
+    <w:p>
+      <w:pPr>
+        <w:pStyle w:val="ListParagraph"/>
+        <w:numPr>
+          <w:ilvl w:val="0"/>
+          <w:numId w:val="5"/>
+        </w:numPr>
+        <w:rPr>
+          <w:rFonts w:ascii="Times New Roman" w:hAnsi="Times New Roman" w:cs="Times New Roman"/>
+        </w:rPr>
+      </w:pPr>
+      <w:r>
+        <w:rPr>
+          <w:rFonts w:ascii="Times New Roman" w:hAnsi="Times New Roman" w:cs="Times New Roman"/>
+          <w:sz w:val="24"/>
+          <w:szCs w:val="24"/>
+        </w:rPr>
+        <w:t xml:space="preserve">Then, we defined a standard matrix: </w:t>
       </w:r>
       <w:proofErr w:type="spellStart"/>
       <w:r>
         <w:rPr>
           <w:rFonts w:ascii="Times New Roman" w:hAnsi="Times New Roman" w:cs="Times New Roman"/>
-          <w:b/>
-          <w:sz w:val="24"/>
-          <w:szCs w:val="24"/>
-        </w:rPr>
-        <w:t>fclose</w:t>
+          <w:sz w:val="24"/>
+          <w:szCs w:val="24"/>
+        </w:rPr>
+        <w:t>stdref</w:t>
       </w:r>
       <w:proofErr w:type="spellEnd"/>
       <w:r>
@@ -529,285 +1017,15 @@
         </w:rPr>
         <w:t>.</w:t>
       </w:r>
-    </w:p>
-    <w:p>
-      <w:pPr>
-        <w:rPr>
-          <w:rFonts w:ascii="Times New Roman" w:hAnsi="Times New Roman" w:cs="Times New Roman"/>
-          <w:sz w:val="24"/>
-          <w:szCs w:val="24"/>
-        </w:rPr>
-      </w:pPr>
-    </w:p>
-    <w:p>
-      <w:pPr>
-        <w:rPr>
-          <w:rFonts w:ascii="Times New Roman" w:hAnsi="Times New Roman" w:cs="Times New Roman"/>
-          <w:sz w:val="24"/>
-          <w:szCs w:val="24"/>
-          <w:u w:val="single"/>
-        </w:rPr>
-      </w:pPr>
-      <w:r>
-        <w:rPr>
-          <w:rFonts w:ascii="Times New Roman" w:hAnsi="Times New Roman" w:cs="Times New Roman"/>
-          <w:sz w:val="24"/>
-          <w:szCs w:val="24"/>
-          <w:u w:val="single"/>
-        </w:rPr>
-        <w:t>Part 2: Least-Squares Alignment</w:t>
-      </w:r>
-    </w:p>
-    <w:p>
-      <w:pPr>
-        <w:pStyle w:val="ListParagraph"/>
-        <w:numPr>
-          <w:ilvl w:val="0"/>
-          <w:numId w:val="4"/>
-        </w:numPr>
-        <w:rPr>
-          <w:rFonts w:ascii="Times New Roman" w:hAnsi="Times New Roman" w:cs="Times New Roman"/>
-          <w:sz w:val="24"/>
-          <w:szCs w:val="24"/>
-        </w:rPr>
-      </w:pPr>
-      <w:r>
-        <w:rPr>
-          <w:rFonts w:ascii="Times New Roman" w:hAnsi="Times New Roman" w:cs="Times New Roman"/>
-          <w:sz w:val="24"/>
-          <w:szCs w:val="24"/>
-        </w:rPr>
-        <w:t xml:space="preserve">First we set a variable to the name of the file we are going to read: </w:t>
-      </w:r>
-      <w:proofErr w:type="spellStart"/>
-      <w:r>
-        <w:rPr>
-          <w:rFonts w:ascii="Times New Roman" w:hAnsi="Times New Roman" w:cs="Times New Roman"/>
-          <w:sz w:val="24"/>
-          <w:szCs w:val="24"/>
-        </w:rPr>
-        <w:t>file_name</w:t>
-      </w:r>
-      <w:proofErr w:type="spellEnd"/>
-    </w:p>
-    <w:p>
-      <w:pPr>
-        <w:pStyle w:val="ListParagraph"/>
-        <w:numPr>
-          <w:ilvl w:val="0"/>
-          <w:numId w:val="4"/>
-        </w:numPr>
-        <w:rPr>
-          <w:rFonts w:ascii="Times New Roman" w:hAnsi="Times New Roman" w:cs="Times New Roman"/>
-          <w:sz w:val="24"/>
-          <w:szCs w:val="24"/>
-        </w:rPr>
-      </w:pPr>
-      <w:r>
-        <w:rPr>
-          <w:rFonts w:ascii="Times New Roman" w:hAnsi="Times New Roman" w:cs="Times New Roman"/>
-          <w:sz w:val="24"/>
-          <w:szCs w:val="24"/>
-        </w:rPr>
-        <w:t xml:space="preserve">Then we open and read the file using </w:t>
-      </w:r>
-      <w:r>
-        <w:rPr>
-          <w:rFonts w:ascii="Times New Roman" w:hAnsi="Times New Roman" w:cs="Times New Roman"/>
-          <w:b/>
-          <w:sz w:val="24"/>
-          <w:szCs w:val="24"/>
-        </w:rPr>
-        <w:t>fopen</w:t>
-      </w:r>
-    </w:p>
-    <w:p>
-      <w:pPr>
-        <w:pStyle w:val="ListParagraph"/>
-        <w:numPr>
-          <w:ilvl w:val="0"/>
-          <w:numId w:val="4"/>
-        </w:numPr>
-        <w:rPr>
-          <w:rFonts w:ascii="Times New Roman" w:hAnsi="Times New Roman" w:cs="Times New Roman"/>
-          <w:sz w:val="24"/>
-          <w:szCs w:val="24"/>
-        </w:rPr>
-      </w:pPr>
-      <w:r>
-        <w:rPr>
-          <w:rFonts w:ascii="Times New Roman" w:hAnsi="Times New Roman" w:cs="Times New Roman"/>
-          <w:sz w:val="24"/>
-          <w:szCs w:val="24"/>
-        </w:rPr>
-        <w:t>Next we read in the landmarks file using</w:t>
-      </w:r>
-      <w:r>
-        <w:rPr>
-          <w:rFonts w:ascii="Times New Roman" w:hAnsi="Times New Roman" w:cs="Times New Roman"/>
-          <w:b/>
+      <w:r>
+        <w:rPr>
+          <w:rFonts w:ascii="Times New Roman" w:hAnsi="Times New Roman" w:cs="Times New Roman"/>
           <w:sz w:val="24"/>
           <w:szCs w:val="24"/>
         </w:rPr>
         <w:t xml:space="preserve"> </w:t>
       </w:r>
-      <w:proofErr w:type="spellStart"/>
-      <w:r>
-        <w:rPr>
-          <w:rFonts w:ascii="Times New Roman" w:hAnsi="Times New Roman" w:cs="Times New Roman"/>
-          <w:b/>
-          <w:sz w:val="24"/>
-          <w:szCs w:val="24"/>
-        </w:rPr>
-        <w:t>dlmread</w:t>
-      </w:r>
-      <w:proofErr w:type="spellEnd"/>
-    </w:p>
-    <w:p>
-      <w:pPr>
-        <w:pStyle w:val="ListParagraph"/>
-        <w:numPr>
-          <w:ilvl w:val="0"/>
-          <w:numId w:val="4"/>
-        </w:numPr>
-        <w:rPr>
-          <w:rFonts w:ascii="Times New Roman" w:hAnsi="Times New Roman" w:cs="Times New Roman"/>
-          <w:sz w:val="24"/>
-          <w:szCs w:val="24"/>
-        </w:rPr>
-      </w:pPr>
-      <w:r>
-        <w:rPr>
-          <w:rFonts w:ascii="Times New Roman" w:hAnsi="Times New Roman" w:cs="Times New Roman"/>
-          <w:sz w:val="24"/>
-          <w:szCs w:val="24"/>
-        </w:rPr>
-        <w:t>Then we created our standard matrix with two different variables: x, y</w:t>
-      </w:r>
-    </w:p>
-    <w:p>
-      <w:pPr>
-        <w:pStyle w:val="ListParagraph"/>
-        <w:numPr>
-          <w:ilvl w:val="0"/>
-          <w:numId w:val="4"/>
-        </w:numPr>
-        <w:rPr>
-          <w:rFonts w:ascii="Times New Roman" w:hAnsi="Times New Roman" w:cs="Times New Roman"/>
-          <w:sz w:val="24"/>
-          <w:szCs w:val="24"/>
-        </w:rPr>
-      </w:pPr>
-      <w:r>
-        <w:rPr>
-          <w:rFonts w:ascii="Times New Roman" w:hAnsi="Times New Roman" w:cs="Times New Roman"/>
-          <w:sz w:val="24"/>
-          <w:szCs w:val="24"/>
-        </w:rPr>
-        <w:t xml:space="preserve">We then put these into one standard matrix: </w:t>
-      </w:r>
-      <w:proofErr w:type="spellStart"/>
-      <w:r>
-        <w:rPr>
-          <w:rFonts w:ascii="Times New Roman" w:hAnsi="Times New Roman" w:cs="Times New Roman"/>
-          <w:sz w:val="24"/>
-          <w:szCs w:val="24"/>
-        </w:rPr>
-        <w:t>stdface</w:t>
-      </w:r>
-      <w:proofErr w:type="spellEnd"/>
-    </w:p>
-    <w:p>
-      <w:pPr>
-        <w:pStyle w:val="ListParagraph"/>
-        <w:numPr>
-          <w:ilvl w:val="0"/>
-          <w:numId w:val="4"/>
-        </w:numPr>
-        <w:rPr>
-          <w:rFonts w:ascii="Times New Roman" w:hAnsi="Times New Roman" w:cs="Times New Roman"/>
-          <w:sz w:val="24"/>
-          <w:szCs w:val="24"/>
-        </w:rPr>
-      </w:pPr>
-      <w:r>
-        <w:rPr>
-          <w:rFonts w:ascii="Times New Roman" w:hAnsi="Times New Roman" w:cs="Times New Roman"/>
-          <w:sz w:val="24"/>
-          <w:szCs w:val="24"/>
-        </w:rPr>
-        <w:t xml:space="preserve">Next we formed the ten matrices for ten different images. We got the values from the </w:t>
-      </w:r>
-      <w:proofErr w:type="spellStart"/>
-      <w:r>
-        <w:rPr>
-          <w:rFonts w:ascii="Times New Roman" w:hAnsi="Times New Roman" w:cs="Times New Roman"/>
-          <w:sz w:val="24"/>
-          <w:szCs w:val="24"/>
-        </w:rPr>
-        <w:t>muct</w:t>
-      </w:r>
-      <w:proofErr w:type="spellEnd"/>
-      <w:r>
-        <w:rPr>
-          <w:rFonts w:ascii="Times New Roman" w:hAnsi="Times New Roman" w:cs="Times New Roman"/>
-          <w:sz w:val="24"/>
-          <w:szCs w:val="24"/>
-        </w:rPr>
-        <w:t xml:space="preserve"> page. We chose 10 different landmarks to use.</w:t>
-      </w:r>
-    </w:p>
-    <w:p>
-      <w:pPr>
-        <w:pStyle w:val="ListParagraph"/>
-        <w:numPr>
-          <w:ilvl w:val="0"/>
-          <w:numId w:val="4"/>
-        </w:numPr>
-        <w:rPr>
-          <w:rFonts w:ascii="Times New Roman" w:hAnsi="Times New Roman" w:cs="Times New Roman"/>
-          <w:sz w:val="24"/>
-          <w:szCs w:val="24"/>
-        </w:rPr>
-      </w:pPr>
-      <w:r>
-        <w:rPr>
-          <w:rFonts w:ascii="Times New Roman" w:hAnsi="Times New Roman" w:cs="Times New Roman"/>
-          <w:sz w:val="24"/>
-          <w:szCs w:val="24"/>
-        </w:rPr>
-        <w:t xml:space="preserve">We then solve for the unknown U in order to get the least squares solution. </w:t>
-      </w:r>
-    </w:p>
-    <w:p>
-      <w:pPr>
-        <w:rPr>
-          <w:rFonts w:ascii="Times New Roman" w:hAnsi="Times New Roman" w:cs="Times New Roman"/>
-          <w:sz w:val="24"/>
-          <w:szCs w:val="24"/>
-        </w:rPr>
-      </w:pPr>
-    </w:p>
-    <w:p>
-      <w:pPr>
-        <w:rPr>
-          <w:rFonts w:ascii="Times New Roman" w:hAnsi="Times New Roman" w:cs="Times New Roman"/>
-          <w:sz w:val="24"/>
-          <w:szCs w:val="24"/>
-          <w:u w:val="single"/>
-        </w:rPr>
-      </w:pPr>
-      <w:r>
-        <w:rPr>
-          <w:rFonts w:ascii="Times New Roman" w:hAnsi="Times New Roman" w:cs="Times New Roman"/>
-          <w:sz w:val="24"/>
-          <w:szCs w:val="24"/>
-          <w:u w:val="single"/>
-        </w:rPr>
-        <w:t>Part 3: Full alignment Morph</w:t>
-      </w:r>
-    </w:p>
-    <w:p/>
+    </w:p>
     <w:sectPr>
       <w:pgSz w:w="12240" w:h="15840"/>
       <w:pgMar w:top="1440" w:right="1440" w:bottom="1440" w:left="1440" w:header="720" w:footer="720" w:gutter="0"/>
@@ -910,6 +1128,95 @@
     </w:lvl>
   </w:abstractNum>
   <w:abstractNum w:abstractNumId="1" w15:restartNumberingAfterBreak="0">
+    <w:nsid w:val="1DE75D93"/>
+    <w:multiLevelType w:val="hybridMultilevel"/>
+    <w:tmpl w:val="98986E42"/>
+    <w:lvl w:ilvl="0" w:tplc="F94EDF86">
+      <w:start w:val="1"/>
+      <w:numFmt w:val="decimal"/>
+      <w:lvlText w:val="%1."/>
+      <w:lvlJc w:val="left"/>
+      <w:pPr>
+        <w:ind w:left="1080" w:hanging="360"/>
+      </w:pPr>
+      <w:rPr>
+        <w:rFonts w:hint="default"/>
+      </w:rPr>
+    </w:lvl>
+    <w:lvl w:ilvl="1" w:tplc="04090019" w:tentative="1">
+      <w:start w:val="1"/>
+      <w:numFmt w:val="lowerLetter"/>
+      <w:lvlText w:val="%2."/>
+      <w:lvlJc w:val="left"/>
+      <w:pPr>
+        <w:ind w:left="1800" w:hanging="360"/>
+      </w:pPr>
+    </w:lvl>
+    <w:lvl w:ilvl="2" w:tplc="0409001B" w:tentative="1">
+      <w:start w:val="1"/>
+      <w:numFmt w:val="lowerRoman"/>
+      <w:lvlText w:val="%3."/>
+      <w:lvlJc w:val="right"/>
+      <w:pPr>
+        <w:ind w:left="2520" w:hanging="180"/>
+      </w:pPr>
+    </w:lvl>
+    <w:lvl w:ilvl="3" w:tplc="0409000F" w:tentative="1">
+      <w:start w:val="1"/>
+      <w:numFmt w:val="decimal"/>
+      <w:lvlText w:val="%4."/>
+      <w:lvlJc w:val="left"/>
+      <w:pPr>
+        <w:ind w:left="3240" w:hanging="360"/>
+      </w:pPr>
+    </w:lvl>
+    <w:lvl w:ilvl="4" w:tplc="04090019" w:tentative="1">
+      <w:start w:val="1"/>
+      <w:numFmt w:val="lowerLetter"/>
+      <w:lvlText w:val="%5."/>
+      <w:lvlJc w:val="left"/>
+      <w:pPr>
+        <w:ind w:left="3960" w:hanging="360"/>
+      </w:pPr>
+    </w:lvl>
+    <w:lvl w:ilvl="5" w:tplc="0409001B" w:tentative="1">
+      <w:start w:val="1"/>
+      <w:numFmt w:val="lowerRoman"/>
+      <w:lvlText w:val="%6."/>
+      <w:lvlJc w:val="right"/>
+      <w:pPr>
+        <w:ind w:left="4680" w:hanging="180"/>
+      </w:pPr>
+    </w:lvl>
+    <w:lvl w:ilvl="6" w:tplc="0409000F" w:tentative="1">
+      <w:start w:val="1"/>
+      <w:numFmt w:val="decimal"/>
+      <w:lvlText w:val="%7."/>
+      <w:lvlJc w:val="left"/>
+      <w:pPr>
+        <w:ind w:left="5400" w:hanging="360"/>
+      </w:pPr>
+    </w:lvl>
+    <w:lvl w:ilvl="7" w:tplc="04090019" w:tentative="1">
+      <w:start w:val="1"/>
+      <w:numFmt w:val="lowerLetter"/>
+      <w:lvlText w:val="%8."/>
+      <w:lvlJc w:val="left"/>
+      <w:pPr>
+        <w:ind w:left="6120" w:hanging="360"/>
+      </w:pPr>
+    </w:lvl>
+    <w:lvl w:ilvl="8" w:tplc="0409001B" w:tentative="1">
+      <w:start w:val="1"/>
+      <w:numFmt w:val="lowerRoman"/>
+      <w:lvlText w:val="%9."/>
+      <w:lvlJc w:val="right"/>
+      <w:pPr>
+        <w:ind w:left="6840" w:hanging="180"/>
+      </w:pPr>
+    </w:lvl>
+  </w:abstractNum>
+  <w:abstractNum w:abstractNumId="2" w15:restartNumberingAfterBreak="0">
     <w:nsid w:val="280F7BBC"/>
     <w:multiLevelType w:val="hybridMultilevel"/>
     <w:tmpl w:val="4066DFC4"/>
@@ -995,7 +1302,7 @@
       </w:pPr>
     </w:lvl>
   </w:abstractNum>
-  <w:abstractNum w:abstractNumId="2" w15:restartNumberingAfterBreak="0">
+  <w:abstractNum w:abstractNumId="3" w15:restartNumberingAfterBreak="0">
     <w:nsid w:val="32300B60"/>
     <w:multiLevelType w:val="hybridMultilevel"/>
     <w:tmpl w:val="F28687CE"/>
@@ -1084,7 +1391,7 @@
       </w:pPr>
     </w:lvl>
   </w:abstractNum>
-  <w:abstractNum w:abstractNumId="3" w15:restartNumberingAfterBreak="0">
+  <w:abstractNum w:abstractNumId="4" w15:restartNumberingAfterBreak="0">
     <w:nsid w:val="369C38B2"/>
     <w:multiLevelType w:val="hybridMultilevel"/>
     <w:tmpl w:val="878681D4"/>
@@ -1171,16 +1478,19 @@
     </w:lvl>
   </w:abstractNum>
   <w:num w:numId="1">
-    <w:abstractNumId w:val="1"/>
+    <w:abstractNumId w:val="2"/>
   </w:num>
   <w:num w:numId="2">
-    <w:abstractNumId w:val="3"/>
+    <w:abstractNumId w:val="4"/>
   </w:num>
   <w:num w:numId="3">
     <w:abstractNumId w:val="0"/>
   </w:num>
   <w:num w:numId="4">
-    <w:abstractNumId w:val="2"/>
+    <w:abstractNumId w:val="3"/>
+  </w:num>
+  <w:num w:numId="5">
+    <w:abstractNumId w:val="1"/>
   </w:num>
 </w:numbering>
 </file>

</xml_diff>